<commit_message>
Flyer for easy JavaScript samples
</commit_message>
<xml_diff>
--- a/Flyer/Übung 05.docx
+++ b/Flyer/Übung 05.docx
@@ -30,39 +30,19 @@
         <w:t>wir</w:t>
       </w:r>
       <w:r>
-        <w:t xml:space="preserve"> bei e</w:t>
-      </w:r>
-      <w:r>
-        <w:t>i</w:t>
-      </w:r>
-      <w:r>
-        <w:t xml:space="preserve">nem Mausklick ein HTML </w:t>
+        <w:t xml:space="preserve"> bei einem Mausklick ein HTML </w:t>
       </w:r>
       <w:r>
         <w:t xml:space="preserve">Element </w:t>
       </w:r>
-      <w:bookmarkStart w:id="0" w:name="_GoBack"/>
-      <w:bookmarkEnd w:id="0"/>
-      <w:r>
-        <w:t xml:space="preserve">ausblenden und dieses dann nach einer vorgegebenen Zeit wieder </w:t>
-      </w:r>
-      <w:r>
-        <w:t>a</w:t>
+      <w:r>
+        <w:t>ausblenden und dieses dann nach einer vorgegebenen Zeit wieder a</w:t>
       </w:r>
       <w:r>
         <w:t>u</w:t>
       </w:r>
       <w:r>
-        <w:t xml:space="preserve">tomatisch </w:t>
-      </w:r>
-      <w:r>
-        <w:t>sichtbar m</w:t>
-      </w:r>
-      <w:r>
-        <w:t>a</w:t>
-      </w:r>
-      <w:r>
-        <w:t>chen.</w:t>
+        <w:t>tomatisch sichtbar machen.</w:t>
       </w:r>
     </w:p>
     <w:p>
@@ -70,6 +50,10 @@
         <w:pStyle w:val="berschrift1"/>
       </w:pPr>
       <w:r>
+        <w:rPr>
+          <w:noProof/>
+          <w:lang w:eastAsia="de-DE"/>
+        </w:rPr>
         <w:drawing>
           <wp:anchor distT="0" distB="0" distL="114300" distR="114300" simplePos="0" relativeHeight="251658240" behindDoc="0" locked="0" layoutInCell="1" allowOverlap="1" wp14:anchorId="12DE1857" wp14:editId="6D588530">
             <wp:simplePos x="895350" y="2352675"/>
@@ -181,6 +165,18 @@
     </w:p>
     <w:p>
       <w:pPr>
+        <w:pStyle w:val="Listenabsatz"/>
+        <w:numPr>
+          <w:ilvl w:val="0"/>
+          <w:numId w:val="1"/>
+        </w:numPr>
+      </w:pPr>
+      <w:r>
+        <w:t>Die besondere Bedeutung der id</w:t>
+      </w:r>
+    </w:p>
+    <w:p>
+      <w:pPr>
         <w:pStyle w:val="berschrift1"/>
       </w:pPr>
       <w:r>
@@ -236,6 +232,20 @@
       <w:r>
         <w:t>Funktionen und deren Parameter: function</w:t>
       </w:r>
+    </w:p>
+    <w:p>
+      <w:pPr>
+        <w:pStyle w:val="Listenabsatz"/>
+        <w:numPr>
+          <w:ilvl w:val="0"/>
+          <w:numId w:val="1"/>
+        </w:numPr>
+      </w:pPr>
+      <w:r>
+        <w:t>Konstante: Zahl</w:t>
+      </w:r>
+      <w:bookmarkStart w:id="0" w:name="_GoBack"/>
+      <w:bookmarkEnd w:id="0"/>
     </w:p>
     <w:p>
       <w:pPr>
@@ -1434,7 +1444,7 @@
 </file>
 
 <file path=customXml/itemProps1.xml><?xml version="1.0" encoding="utf-8"?>
-<ds:datastoreItem xmlns:ds="http://schemas.openxmlformats.org/officeDocument/2006/customXml" ds:itemID="{A6F2E255-6405-4233-943F-3B6431B7B8A6}">
+<ds:datastoreItem xmlns:ds="http://schemas.openxmlformats.org/officeDocument/2006/customXml" ds:itemID="{6F08B298-45C3-4AD7-8FE7-BBE1806679CB}">
   <ds:schemaRefs>
     <ds:schemaRef ds:uri="http://schemas.openxmlformats.org/officeDocument/2006/bibliography"/>
   </ds:schemaRefs>

</xml_diff>